<commit_message>
CORRECTED: report after first check
</commit_message>
<xml_diff>
--- a/lab_03/docs/title.docx
+++ b/lab_03/docs/title.docx
@@ -402,17 +402,7 @@
           <w:szCs w:val="24"/>
           <w:lang w:eastAsia="ru-RU"/>
         </w:rPr>
-        <w:t xml:space="preserve">НАПРАВЛЕНИЕ </w:t>
-      </w:r>
-      <w:proofErr w:type="gramStart"/>
-      <w:r>
-        <w:rPr>
-          <w:rFonts w:ascii="Times New Roman" w:eastAsia="Times New Roman" w:hAnsi="Times New Roman" w:cs="Times New Roman"/>
-          <w:sz w:val="24"/>
-          <w:szCs w:val="24"/>
-          <w:lang w:eastAsia="ru-RU"/>
-        </w:rPr>
-        <w:t xml:space="preserve">ПОДГОТОВКИ  </w:t>
+        <w:t xml:space="preserve">НАПРАВЛЕНИЕ ПОДГОТОВКИ  </w:t>
       </w:r>
       <w:r>
         <w:rPr>
@@ -423,9 +413,8 @@
           <w:szCs w:val="24"/>
           <w:lang w:eastAsia="ru-RU"/>
         </w:rPr>
-        <w:t>09.03.01</w:t>
+        <w:t>09.03.04</w:t>
       </w:r>
-      <w:proofErr w:type="gramEnd"/>
       <w:r>
         <w:rPr>
           <w:rFonts w:ascii="Times New Roman" w:eastAsia="Times New Roman" w:hAnsi="Times New Roman" w:cs="Times New Roman"/>
@@ -435,8 +424,21 @@
           <w:szCs w:val="24"/>
           <w:lang w:eastAsia="ru-RU"/>
         </w:rPr>
-        <w:t xml:space="preserve"> Информатика и вычислительная техника</w:t>
+        <w:t xml:space="preserve"> </w:t>
       </w:r>
+      <w:r>
+        <w:rPr>
+          <w:rFonts w:ascii="Times New Roman" w:eastAsia="Times New Roman" w:hAnsi="Times New Roman" w:cs="Times New Roman"/>
+          <w:b/>
+          <w:bCs/>
+          <w:sz w:val="24"/>
+          <w:szCs w:val="24"/>
+          <w:lang w:eastAsia="ru-RU"/>
+        </w:rPr>
+        <w:t>Программная инженерия</w:t>
+      </w:r>
+      <w:bookmarkStart w:id="0" w:name="_GoBack"/>
+      <w:bookmarkEnd w:id="0"/>
     </w:p>
     <w:p>
       <w:pPr>
@@ -823,8 +825,6 @@
         </w:rPr>
         <w:t xml:space="preserve"> сортировки</w:t>
       </w:r>
-      <w:bookmarkStart w:id="0" w:name="_GoBack"/>
-      <w:bookmarkEnd w:id="0"/>
     </w:p>
     <w:p>
       <w:pPr>
@@ -4226,7 +4226,7 @@
 </file>
 
 <file path=customXml/itemProps1.xml><?xml version="1.0" encoding="utf-8"?>
-<ds:datastoreItem xmlns:ds="http://schemas.openxmlformats.org/officeDocument/2006/customXml" ds:itemID="{E84FE45F-A9E3-4184-B278-9320E450A8AC}">
+<ds:datastoreItem xmlns:ds="http://schemas.openxmlformats.org/officeDocument/2006/customXml" ds:itemID="{44921606-8B66-4084-9934-52D89B648A2C}">
   <ds:schemaRefs>
     <ds:schemaRef ds:uri="http://schemas.openxmlformats.org/officeDocument/2006/bibliography"/>
   </ds:schemaRefs>

</xml_diff>